<commit_message>
Renewed versiopn and document corrections
</commit_message>
<xml_diff>
--- a/Raport wraz z instrukcją obsługi.docx
+++ b/Raport wraz z instrukcją obsługi.docx
@@ -373,8 +373,9 @@
           <w:sz w:val="32"/>
           <w:szCs w:val="32"/>
         </w:rPr>
-        <w:t>Jakub Ziob</w:t>
-      </w:r>
+        <w:t xml:space="preserve">Jakub </w:t>
+      </w:r>
+      <w:proofErr w:type="spellStart"/>
       <w:r>
         <w:rPr>
           <w:rFonts w:ascii="Palatino Linotype" w:eastAsia="Palatino Linotype" w:hAnsi="Palatino Linotype" w:cs="Palatino Linotype"/>
@@ -384,7 +385,7 @@
           <w:sz w:val="32"/>
           <w:szCs w:val="32"/>
         </w:rPr>
-        <w:t>ro</w:t>
+        <w:t>Ziob</w:t>
       </w:r>
       <w:r>
         <w:rPr>
@@ -395,13 +396,9 @@
           <w:sz w:val="32"/>
           <w:szCs w:val="32"/>
         </w:rPr>
-        <w:t>wski</w:t>
-      </w:r>
-    </w:p>
-    <w:p>
-      <w:pPr>
-        <w:spacing w:before="240" w:line="167" w:lineRule="auto"/>
-        <w:jc w:val="center"/>
+        <w:t>ro</w:t>
+      </w:r>
+      <w:r>
         <w:rPr>
           <w:rFonts w:ascii="Palatino Linotype" w:eastAsia="Palatino Linotype" w:hAnsi="Palatino Linotype" w:cs="Palatino Linotype"/>
           <w:i/>
@@ -410,6 +407,22 @@
           <w:sz w:val="32"/>
           <w:szCs w:val="32"/>
         </w:rPr>
+        <w:t>wski</w:t>
+      </w:r>
+      <w:proofErr w:type="spellEnd"/>
+    </w:p>
+    <w:p>
+      <w:pPr>
+        <w:spacing w:before="240" w:line="167" w:lineRule="auto"/>
+        <w:jc w:val="center"/>
+        <w:rPr>
+          <w:rFonts w:ascii="Palatino Linotype" w:eastAsia="Palatino Linotype" w:hAnsi="Palatino Linotype" w:cs="Palatino Linotype"/>
+          <w:i/>
+          <w:iCs/>
+          <w:color w:val="000000" w:themeColor="text1"/>
+          <w:sz w:val="32"/>
+          <w:szCs w:val="32"/>
+        </w:rPr>
       </w:pPr>
     </w:p>
     <w:p>
@@ -537,6 +550,7 @@
           <w:docPartUnique/>
         </w:docPartObj>
       </w:sdtPr>
+      <w:sdtEndPr/>
       <w:sdtContent>
         <w:p>
           <w:pPr>
@@ -1017,11 +1031,15 @@
       <w:pPr>
         <w:rPr>
           <w:rFonts w:ascii="Palatino Linotype" w:hAnsi="Palatino Linotype"/>
-        </w:rPr>
-      </w:pPr>
-      <w:r>
-        <w:rPr>
-          <w:rFonts w:ascii="Palatino Linotype" w:hAnsi="Palatino Linotype"/>
+          <w:sz w:val="24"/>
+          <w:szCs w:val="24"/>
+        </w:rPr>
+      </w:pPr>
+      <w:r>
+        <w:rPr>
+          <w:rFonts w:ascii="Palatino Linotype" w:hAnsi="Palatino Linotype"/>
+          <w:sz w:val="24"/>
+          <w:szCs w:val="24"/>
         </w:rPr>
         <w:t>Projekt nr 15</w:t>
       </w:r>
@@ -1030,6 +1048,8 @@
       <w:pPr>
         <w:rPr>
           <w:rFonts w:ascii="Palatino Linotype" w:hAnsi="Palatino Linotype"/>
+          <w:sz w:val="24"/>
+          <w:szCs w:val="24"/>
         </w:rPr>
       </w:pPr>
     </w:p>
@@ -1039,12 +1059,16 @@
         <w:jc w:val="both"/>
         <w:rPr>
           <w:rFonts w:ascii="Palatino Linotype" w:hAnsi="Palatino Linotype"/>
+          <w:sz w:val="24"/>
+          <w:szCs w:val="24"/>
           <w:lang w:val="pl-PL"/>
         </w:rPr>
       </w:pPr>
       <w:r>
         <w:rPr>
           <w:rFonts w:ascii="Palatino Linotype" w:hAnsi="Palatino Linotype"/>
+          <w:sz w:val="24"/>
+          <w:szCs w:val="24"/>
           <w:lang w:val="pl-PL"/>
         </w:rPr>
         <w:t>Niestety znów wykryto bazę Obcych na Ziemi! Jej kolejne komory tworzą graf z jednym tylko wejściem z zewnątrz. Niestety wszelkie metody zawiodły, pozostała już tylko jedna. Wybrany ochotnik (dlaczego to znów Ty?) musi wbiec do bazy i przebiec tyle komór ile zdoła w każdej kolejno mijanej porzucając bombę zegarową (w każdej może być tylko raz). Dostałaś mapę gniazda i znasz odległości czasowe pomiędzy komorami. Napisz algorytm, który ustali największą liczbę komór jakie zdołasz przebiegnąć w czasie T</w:t>
@@ -1080,21 +1104,359 @@
         <w:rPr>
           <w:rFonts w:ascii="Palatino Linotype" w:eastAsia="Palatino Linotype" w:hAnsi="Palatino Linotype" w:cs="Palatino Linotype"/>
           <w:color w:val="000000" w:themeColor="text1"/>
+          <w:sz w:val="24"/>
+          <w:szCs w:val="24"/>
         </w:rPr>
       </w:pPr>
       <w:r>
         <w:rPr>
           <w:rFonts w:ascii="Palatino Linotype" w:eastAsia="Palatino Linotype" w:hAnsi="Palatino Linotype" w:cs="Palatino Linotype"/>
           <w:color w:val="000000" w:themeColor="text1"/>
-        </w:rPr>
-        <w:t>Zdecy</w:t>
+          <w:sz w:val="24"/>
+          <w:szCs w:val="24"/>
+        </w:rPr>
+        <w:t>W celu optymalnego znalezienia trasy z jak największą ilością wierzchołków przy zadanym koszcie, z</w:t>
       </w:r>
       <w:r>
         <w:rPr>
           <w:rFonts w:ascii="Palatino Linotype" w:eastAsia="Palatino Linotype" w:hAnsi="Palatino Linotype" w:cs="Palatino Linotype"/>
           <w:color w:val="000000" w:themeColor="text1"/>
-        </w:rPr>
-        <w:t>dowano się na wykorzystanie algorytmu DFS (przeszukiwanie w głąb) ze względu na zagłębianie się w graf, śledząc przy tym odwiedzone wierzchołki i poświęcony czas. W rozwiązaniu zaimplementowano również odcinanie gałęzi, gdy nawet w optymistycznym scenariuszu nie będzie można pobić dotychczasowego najlepszego wyniku.</w:t>
+          <w:sz w:val="24"/>
+          <w:szCs w:val="24"/>
+        </w:rPr>
+        <w:t xml:space="preserve">decydowano się na wykorzystanie </w:t>
+      </w:r>
+      <w:r>
+        <w:rPr>
+          <w:rFonts w:ascii="Palatino Linotype" w:eastAsia="Palatino Linotype" w:hAnsi="Palatino Linotype" w:cs="Palatino Linotype"/>
+          <w:color w:val="000000" w:themeColor="text1"/>
+          <w:sz w:val="24"/>
+          <w:szCs w:val="24"/>
+        </w:rPr>
+        <w:t xml:space="preserve">zmodyfikowanego </w:t>
+      </w:r>
+      <w:r>
+        <w:rPr>
+          <w:rFonts w:ascii="Palatino Linotype" w:eastAsia="Palatino Linotype" w:hAnsi="Palatino Linotype" w:cs="Palatino Linotype"/>
+          <w:color w:val="000000" w:themeColor="text1"/>
+          <w:sz w:val="24"/>
+          <w:szCs w:val="24"/>
+        </w:rPr>
+        <w:t xml:space="preserve">algorytmu DFS (przeszukiwanie w głąb), śledząc przy tym </w:t>
+      </w:r>
+      <w:r>
+        <w:rPr>
+          <w:rFonts w:ascii="Palatino Linotype" w:eastAsia="Palatino Linotype" w:hAnsi="Palatino Linotype" w:cs="Palatino Linotype"/>
+          <w:color w:val="000000" w:themeColor="text1"/>
+          <w:sz w:val="24"/>
+          <w:szCs w:val="24"/>
+        </w:rPr>
+        <w:t xml:space="preserve">dotychczas </w:t>
+      </w:r>
+      <w:r>
+        <w:rPr>
+          <w:rFonts w:ascii="Palatino Linotype" w:eastAsia="Palatino Linotype" w:hAnsi="Palatino Linotype" w:cs="Palatino Linotype"/>
+          <w:color w:val="000000" w:themeColor="text1"/>
+          <w:sz w:val="24"/>
+          <w:szCs w:val="24"/>
+        </w:rPr>
+        <w:t>odwiedzone wierzchołki i poświęcony czas</w:t>
+      </w:r>
+      <w:r>
+        <w:rPr>
+          <w:rFonts w:ascii="Palatino Linotype" w:eastAsia="Palatino Linotype" w:hAnsi="Palatino Linotype" w:cs="Palatino Linotype"/>
+          <w:color w:val="000000" w:themeColor="text1"/>
+          <w:sz w:val="24"/>
+          <w:szCs w:val="24"/>
+        </w:rPr>
+        <w:t>, w momencie w którym dojdziemy do końca drogi lub przekroczymy</w:t>
+      </w:r>
+      <w:r>
+        <w:rPr>
+          <w:rFonts w:ascii="Palatino Linotype" w:eastAsia="Palatino Linotype" w:hAnsi="Palatino Linotype" w:cs="Palatino Linotype"/>
+          <w:color w:val="000000" w:themeColor="text1"/>
+          <w:sz w:val="24"/>
+          <w:szCs w:val="24"/>
+        </w:rPr>
+        <w:t xml:space="preserve"> czas algorytm zapisuje daną ścieżkę i jej odpowiedni koszt, następnie cofając się </w:t>
+      </w:r>
+      <w:r>
+        <w:rPr>
+          <w:rFonts w:ascii="Palatino Linotype" w:eastAsia="Palatino Linotype" w:hAnsi="Palatino Linotype" w:cs="Palatino Linotype"/>
+          <w:color w:val="000000" w:themeColor="text1"/>
+          <w:sz w:val="24"/>
+          <w:szCs w:val="24"/>
+        </w:rPr>
+        <w:t xml:space="preserve">do </w:t>
+      </w:r>
+      <w:r>
+        <w:rPr>
+          <w:rFonts w:ascii="Palatino Linotype" w:eastAsia="Palatino Linotype" w:hAnsi="Palatino Linotype" w:cs="Palatino Linotype"/>
+          <w:color w:val="000000" w:themeColor="text1"/>
+          <w:sz w:val="24"/>
+          <w:szCs w:val="24"/>
+        </w:rPr>
+        <w:t>wierzchoł</w:t>
+      </w:r>
+      <w:r>
+        <w:rPr>
+          <w:rFonts w:ascii="Palatino Linotype" w:eastAsia="Palatino Linotype" w:hAnsi="Palatino Linotype" w:cs="Palatino Linotype"/>
+          <w:color w:val="000000" w:themeColor="text1"/>
+          <w:sz w:val="24"/>
+          <w:szCs w:val="24"/>
+        </w:rPr>
+        <w:t>ka</w:t>
+      </w:r>
+      <w:r>
+        <w:rPr>
+          <w:rFonts w:ascii="Palatino Linotype" w:eastAsia="Palatino Linotype" w:hAnsi="Palatino Linotype" w:cs="Palatino Linotype"/>
+          <w:color w:val="000000" w:themeColor="text1"/>
+          <w:sz w:val="24"/>
+          <w:szCs w:val="24"/>
+        </w:rPr>
+        <w:t xml:space="preserve"> z którego jest </w:t>
+      </w:r>
+      <w:r>
+        <w:rPr>
+          <w:rFonts w:ascii="Palatino Linotype" w:eastAsia="Palatino Linotype" w:hAnsi="Palatino Linotype" w:cs="Palatino Linotype"/>
+          <w:color w:val="000000" w:themeColor="text1"/>
+          <w:sz w:val="24"/>
+          <w:szCs w:val="24"/>
+        </w:rPr>
+        <w:t>następną możliw</w:t>
+      </w:r>
+      <w:r>
+        <w:rPr>
+          <w:rFonts w:ascii="Palatino Linotype" w:eastAsia="Palatino Linotype" w:hAnsi="Palatino Linotype" w:cs="Palatino Linotype"/>
+          <w:color w:val="000000" w:themeColor="text1"/>
+          <w:sz w:val="24"/>
+          <w:szCs w:val="24"/>
+        </w:rPr>
+        <w:t>a</w:t>
+      </w:r>
+      <w:r>
+        <w:rPr>
+          <w:rFonts w:ascii="Palatino Linotype" w:eastAsia="Palatino Linotype" w:hAnsi="Palatino Linotype" w:cs="Palatino Linotype"/>
+          <w:color w:val="000000" w:themeColor="text1"/>
+          <w:sz w:val="24"/>
+          <w:szCs w:val="24"/>
+        </w:rPr>
+        <w:t xml:space="preserve"> </w:t>
+      </w:r>
+      <w:r>
+        <w:rPr>
+          <w:rFonts w:ascii="Palatino Linotype" w:eastAsia="Palatino Linotype" w:hAnsi="Palatino Linotype" w:cs="Palatino Linotype"/>
+          <w:color w:val="000000" w:themeColor="text1"/>
+          <w:sz w:val="24"/>
+          <w:szCs w:val="24"/>
+        </w:rPr>
+        <w:t>trasa</w:t>
+      </w:r>
+      <w:r>
+        <w:rPr>
+          <w:rFonts w:ascii="Palatino Linotype" w:eastAsia="Palatino Linotype" w:hAnsi="Palatino Linotype" w:cs="Palatino Linotype"/>
+          <w:color w:val="000000" w:themeColor="text1"/>
+          <w:sz w:val="24"/>
+          <w:szCs w:val="24"/>
+        </w:rPr>
+        <w:t>. Zadanie jest powtarzane aż do wykorzystana wszystkich możl</w:t>
+      </w:r>
+      <w:r>
+        <w:rPr>
+          <w:rFonts w:ascii="Palatino Linotype" w:eastAsia="Palatino Linotype" w:hAnsi="Palatino Linotype" w:cs="Palatino Linotype"/>
+          <w:color w:val="000000" w:themeColor="text1"/>
+          <w:sz w:val="24"/>
+          <w:szCs w:val="24"/>
+        </w:rPr>
+        <w:t>i</w:t>
+      </w:r>
+      <w:r>
+        <w:rPr>
+          <w:rFonts w:ascii="Palatino Linotype" w:eastAsia="Palatino Linotype" w:hAnsi="Palatino Linotype" w:cs="Palatino Linotype"/>
+          <w:color w:val="000000" w:themeColor="text1"/>
+          <w:sz w:val="24"/>
+          <w:szCs w:val="24"/>
+        </w:rPr>
+        <w:t>wości</w:t>
+      </w:r>
+      <w:r>
+        <w:rPr>
+          <w:rFonts w:ascii="Palatino Linotype" w:eastAsia="Palatino Linotype" w:hAnsi="Palatino Linotype" w:cs="Palatino Linotype"/>
+          <w:color w:val="000000" w:themeColor="text1"/>
+          <w:sz w:val="24"/>
+          <w:szCs w:val="24"/>
+        </w:rPr>
+        <w:t>. W rozwiązaniu zaimplementowano również odcinanie gałęzi, gdy nawet w optymistycznym scenariuszu nie będzie można pobić dotychczasowego najlepszego wyniku.</w:t>
+      </w:r>
+      <w:r>
+        <w:rPr>
+          <w:rFonts w:ascii="Palatino Linotype" w:eastAsia="Palatino Linotype" w:hAnsi="Palatino Linotype" w:cs="Palatino Linotype"/>
+          <w:color w:val="000000" w:themeColor="text1"/>
+          <w:sz w:val="24"/>
+          <w:szCs w:val="24"/>
+        </w:rPr>
+        <w:t xml:space="preserve"> </w:t>
+      </w:r>
+      <w:r>
+        <w:rPr>
+          <w:rFonts w:ascii="Palatino Linotype" w:eastAsia="Palatino Linotype" w:hAnsi="Palatino Linotype" w:cs="Palatino Linotype"/>
+          <w:color w:val="000000" w:themeColor="text1"/>
+          <w:sz w:val="24"/>
+          <w:szCs w:val="24"/>
+        </w:rPr>
+        <w:t>Na rys 1.</w:t>
+      </w:r>
+      <w:r>
+        <w:rPr>
+          <w:rFonts w:ascii="Palatino Linotype" w:eastAsia="Palatino Linotype" w:hAnsi="Palatino Linotype" w:cs="Palatino Linotype"/>
+          <w:color w:val="000000" w:themeColor="text1"/>
+          <w:sz w:val="24"/>
+          <w:szCs w:val="24"/>
+        </w:rPr>
+        <w:t xml:space="preserve"> przedstawiono </w:t>
+      </w:r>
+      <w:r>
+        <w:rPr>
+          <w:rFonts w:ascii="Palatino Linotype" w:eastAsia="Palatino Linotype" w:hAnsi="Palatino Linotype" w:cs="Palatino Linotype"/>
+          <w:color w:val="000000" w:themeColor="text1"/>
+          <w:sz w:val="24"/>
+          <w:szCs w:val="24"/>
+        </w:rPr>
+        <w:t>graf</w:t>
+      </w:r>
+      <w:r>
+        <w:rPr>
+          <w:rFonts w:ascii="Palatino Linotype" w:eastAsia="Palatino Linotype" w:hAnsi="Palatino Linotype" w:cs="Palatino Linotype"/>
+          <w:color w:val="000000" w:themeColor="text1"/>
+          <w:sz w:val="24"/>
+          <w:szCs w:val="24"/>
+        </w:rPr>
+        <w:t xml:space="preserve"> pomocniczy podczas</w:t>
+      </w:r>
+      <w:r>
+        <w:rPr>
+          <w:rFonts w:ascii="Palatino Linotype" w:eastAsia="Palatino Linotype" w:hAnsi="Palatino Linotype" w:cs="Palatino Linotype"/>
+          <w:color w:val="000000" w:themeColor="text1"/>
+          <w:sz w:val="24"/>
+          <w:szCs w:val="24"/>
+        </w:rPr>
+        <w:t xml:space="preserve"> rozwiązywania problemu.</w:t>
+      </w:r>
+    </w:p>
+    <w:p>
+      <w:pPr>
+        <w:ind w:left="360"/>
+        <w:jc w:val="both"/>
+        <w:rPr>
+          <w:rFonts w:ascii="Palatino Linotype" w:eastAsia="Palatino Linotype" w:hAnsi="Palatino Linotype" w:cs="Palatino Linotype"/>
+          <w:color w:val="000000" w:themeColor="text1"/>
+        </w:rPr>
+      </w:pPr>
+    </w:p>
+    <w:p>
+      <w:pPr>
+        <w:ind w:left="360"/>
+        <w:jc w:val="both"/>
+        <w:rPr>
+          <w:rFonts w:ascii="Palatino Linotype" w:eastAsia="Palatino Linotype" w:hAnsi="Palatino Linotype" w:cs="Palatino Linotype"/>
+          <w:color w:val="000000" w:themeColor="text1"/>
+        </w:rPr>
+      </w:pPr>
+      <w:r>
+        <w:rPr>
+          <w:rFonts w:ascii="Palatino Linotype" w:eastAsia="Palatino Linotype" w:hAnsi="Palatino Linotype" w:cs="Palatino Linotype"/>
+          <w:noProof/>
+          <w:color w:val="000000" w:themeColor="text1"/>
+        </w:rPr>
+        <w:drawing>
+          <wp:inline distT="0" distB="0" distL="0" distR="0" wp14:anchorId="015548D6" wp14:editId="7F65A1E9">
+            <wp:extent cx="5636526" cy="3245984"/>
+            <wp:effectExtent l="0" t="0" r="2540" b="0"/>
+            <wp:docPr id="1942860246" name="Obraz 1" descr="Obraz zawierający diagram, krąg, rysowanie, linia&#10;&#10;Zawartość wygenerowana przez AI może być niepoprawna."/>
+            <wp:cNvGraphicFramePr>
+              <a:graphicFrameLocks xmlns:a="http://schemas.openxmlformats.org/drawingml/2006/main" noChangeAspect="1"/>
+            </wp:cNvGraphicFramePr>
+            <a:graphic xmlns:a="http://schemas.openxmlformats.org/drawingml/2006/main">
+              <a:graphicData uri="http://schemas.openxmlformats.org/drawingml/2006/picture">
+                <pic:pic xmlns:pic="http://schemas.openxmlformats.org/drawingml/2006/picture">
+                  <pic:nvPicPr>
+                    <pic:cNvPr id="1942860246" name="Obraz 1" descr="Obraz zawierający diagram, krąg, rysowanie, linia&#10;&#10;Zawartość wygenerowana przez AI może być niepoprawna."/>
+                    <pic:cNvPicPr/>
+                  </pic:nvPicPr>
+                  <pic:blipFill>
+                    <a:blip r:embed="rId12">
+                      <a:extLst>
+                        <a:ext uri="{28A0092B-C50C-407E-A947-70E740481C1C}">
+                          <a14:useLocalDpi xmlns:a14="http://schemas.microsoft.com/office/drawing/2010/main" val="0"/>
+                        </a:ext>
+                      </a:extLst>
+                    </a:blip>
+                    <a:stretch>
+                      <a:fillRect/>
+                    </a:stretch>
+                  </pic:blipFill>
+                  <pic:spPr>
+                    <a:xfrm>
+                      <a:off x="0" y="0"/>
+                      <a:ext cx="5665493" cy="3262666"/>
+                    </a:xfrm>
+                    <a:prstGeom prst="rect">
+                      <a:avLst/>
+                    </a:prstGeom>
+                  </pic:spPr>
+                </pic:pic>
+              </a:graphicData>
+            </a:graphic>
+          </wp:inline>
+        </w:drawing>
+      </w:r>
+    </w:p>
+    <w:p>
+      <w:pPr>
+        <w:ind w:left="360"/>
+        <w:jc w:val="center"/>
+        <w:rPr>
+          <w:rFonts w:ascii="Palatino Linotype" w:eastAsia="Palatino Linotype" w:hAnsi="Palatino Linotype" w:cs="Palatino Linotype"/>
+          <w:color w:val="000000" w:themeColor="text1"/>
+          <w:sz w:val="20"/>
+          <w:szCs w:val="20"/>
+        </w:rPr>
+      </w:pPr>
+      <w:r>
+        <w:rPr>
+          <w:rFonts w:ascii="Palatino Linotype" w:eastAsia="Palatino Linotype" w:hAnsi="Palatino Linotype" w:cs="Palatino Linotype"/>
+          <w:color w:val="000000" w:themeColor="text1"/>
+          <w:sz w:val="20"/>
+          <w:szCs w:val="20"/>
+        </w:rPr>
+        <w:t xml:space="preserve">Rys 1. </w:t>
+      </w:r>
+      <w:r>
+        <w:rPr>
+          <w:rFonts w:ascii="Palatino Linotype" w:eastAsia="Palatino Linotype" w:hAnsi="Palatino Linotype" w:cs="Palatino Linotype"/>
+          <w:color w:val="000000" w:themeColor="text1"/>
+          <w:sz w:val="20"/>
+          <w:szCs w:val="20"/>
+        </w:rPr>
+        <w:t>Graf</w:t>
+      </w:r>
+      <w:r>
+        <w:rPr>
+          <w:rFonts w:ascii="Palatino Linotype" w:eastAsia="Palatino Linotype" w:hAnsi="Palatino Linotype" w:cs="Palatino Linotype"/>
+          <w:color w:val="000000" w:themeColor="text1"/>
+          <w:sz w:val="20"/>
+          <w:szCs w:val="20"/>
+        </w:rPr>
+        <w:t xml:space="preserve"> pomocniczy </w:t>
+      </w:r>
+      <w:r>
+        <w:rPr>
+          <w:rFonts w:ascii="Palatino Linotype" w:eastAsia="Palatino Linotype" w:hAnsi="Palatino Linotype" w:cs="Palatino Linotype"/>
+          <w:color w:val="000000" w:themeColor="text1"/>
+          <w:sz w:val="20"/>
+          <w:szCs w:val="20"/>
+        </w:rPr>
+        <w:t>przy rozwiązywaniu problemu</w:t>
       </w:r>
     </w:p>
     <w:p>
@@ -1107,6 +1469,395 @@
       </w:pPr>
       <w:bookmarkStart w:id="2" w:name="_Toc200835096"/>
       <w:r>
+        <w:lastRenderedPageBreak/>
+        <w:t>Implementacja</w:t>
+      </w:r>
+    </w:p>
+    <w:p>
+      <w:pPr>
+        <w:ind w:left="360"/>
+        <w:rPr>
+          <w:rFonts w:ascii="Palatino Linotype" w:hAnsi="Palatino Linotype"/>
+          <w:sz w:val="24"/>
+          <w:szCs w:val="24"/>
+        </w:rPr>
+      </w:pPr>
+      <w:r>
+        <w:rPr>
+          <w:rFonts w:ascii="Palatino Linotype" w:hAnsi="Palatino Linotype"/>
+          <w:sz w:val="24"/>
+          <w:szCs w:val="24"/>
+        </w:rPr>
+        <w:t xml:space="preserve">Skrypt został napisany w języku </w:t>
+      </w:r>
+      <w:proofErr w:type="spellStart"/>
+      <w:r>
+        <w:rPr>
+          <w:rFonts w:ascii="Palatino Linotype" w:hAnsi="Palatino Linotype"/>
+          <w:sz w:val="24"/>
+          <w:szCs w:val="24"/>
+        </w:rPr>
+        <w:t>Python</w:t>
+      </w:r>
+      <w:proofErr w:type="spellEnd"/>
+      <w:r>
+        <w:rPr>
+          <w:rFonts w:ascii="Palatino Linotype" w:hAnsi="Palatino Linotype"/>
+          <w:sz w:val="24"/>
+          <w:szCs w:val="24"/>
+        </w:rPr>
+        <w:t xml:space="preserve"> ze względu na prostą obsługę plików</w:t>
+      </w:r>
+      <w:r>
+        <w:rPr>
+          <w:rFonts w:ascii="Palatino Linotype" w:hAnsi="Palatino Linotype"/>
+          <w:sz w:val="24"/>
+          <w:szCs w:val="24"/>
+        </w:rPr>
+        <w:t xml:space="preserve">, początkowo otwiera on </w:t>
+      </w:r>
+      <w:r>
+        <w:rPr>
+          <w:rFonts w:ascii="Palatino Linotype" w:hAnsi="Palatino Linotype"/>
+          <w:sz w:val="24"/>
+          <w:szCs w:val="24"/>
+        </w:rPr>
+        <w:t xml:space="preserve">przygotowany opis grafu który następnie zapisuje w postaci </w:t>
+      </w:r>
+    </w:p>
+    <w:p>
+      <w:pPr>
+        <w:ind w:left="360"/>
+        <w:rPr>
+          <w:rFonts w:ascii="Palatino Linotype" w:hAnsi="Palatino Linotype"/>
+          <w:sz w:val="24"/>
+          <w:szCs w:val="24"/>
+        </w:rPr>
+      </w:pPr>
+      <w:r>
+        <w:rPr>
+          <w:rFonts w:ascii="Palatino Linotype" w:hAnsi="Palatino Linotype"/>
+          <w:sz w:val="24"/>
+          <w:szCs w:val="24"/>
+        </w:rPr>
+        <w:t xml:space="preserve">Funkcja </w:t>
+      </w:r>
+      <w:proofErr w:type="spellStart"/>
+      <w:r>
+        <w:rPr>
+          <w:rFonts w:ascii="Palatino Linotype" w:hAnsi="Palatino Linotype"/>
+          <w:sz w:val="24"/>
+          <w:szCs w:val="24"/>
+        </w:rPr>
+        <w:t>find_best_path</w:t>
+      </w:r>
+      <w:proofErr w:type="spellEnd"/>
+      <w:r>
+        <w:rPr>
+          <w:rFonts w:ascii="Palatino Linotype" w:hAnsi="Palatino Linotype"/>
+          <w:sz w:val="24"/>
+          <w:szCs w:val="24"/>
+        </w:rPr>
+        <w:t>(</w:t>
+      </w:r>
+      <w:proofErr w:type="spellStart"/>
+      <w:r>
+        <w:rPr>
+          <w:rFonts w:ascii="Palatino Linotype" w:hAnsi="Palatino Linotype"/>
+          <w:sz w:val="24"/>
+          <w:szCs w:val="24"/>
+        </w:rPr>
+        <w:t>filename</w:t>
+      </w:r>
+      <w:proofErr w:type="spellEnd"/>
+      <w:r>
+        <w:rPr>
+          <w:rFonts w:ascii="Palatino Linotype" w:hAnsi="Palatino Linotype"/>
+          <w:sz w:val="24"/>
+          <w:szCs w:val="24"/>
+        </w:rPr>
+        <w:t xml:space="preserve">: </w:t>
+      </w:r>
+      <w:proofErr w:type="spellStart"/>
+      <w:r>
+        <w:rPr>
+          <w:rFonts w:ascii="Palatino Linotype" w:hAnsi="Palatino Linotype"/>
+          <w:sz w:val="24"/>
+          <w:szCs w:val="24"/>
+        </w:rPr>
+        <w:t>str</w:t>
+      </w:r>
+      <w:proofErr w:type="spellEnd"/>
+      <w:r>
+        <w:rPr>
+          <w:rFonts w:ascii="Palatino Linotype" w:hAnsi="Palatino Linotype"/>
+          <w:sz w:val="24"/>
+          <w:szCs w:val="24"/>
+        </w:rPr>
+        <w:t xml:space="preserve">) odpowiada za znalezienie optymalnej ścieżki w grafie na podstawie macierzy kosztów wczytanej z pliku wejściowego, z uwzględnieniem określonego limitu czasu. Na początku funkcja odczytuje dane z pliku, w tym limit czasu, numer wierzchołka początkowego oraz macierz kosztów, gdzie każdy wiersz odpowiada jednemu wierzchołkowi, a każda komórka zawiera koszt przejścia do innego wierzchołka. Na podstawie tej macierzy tworzona jest lista sąsiedztwa </w:t>
+      </w:r>
+      <w:proofErr w:type="spellStart"/>
+      <w:r>
+        <w:rPr>
+          <w:rFonts w:ascii="Palatino Linotype" w:hAnsi="Palatino Linotype"/>
+          <w:sz w:val="24"/>
+          <w:szCs w:val="24"/>
+        </w:rPr>
+        <w:t>graph</w:t>
+      </w:r>
+      <w:proofErr w:type="spellEnd"/>
+      <w:r>
+        <w:rPr>
+          <w:rFonts w:ascii="Palatino Linotype" w:hAnsi="Palatino Linotype"/>
+          <w:sz w:val="24"/>
+          <w:szCs w:val="24"/>
+        </w:rPr>
+        <w:t>, w której każdemu wierzchołkowi przypisana jest lista krotek (sąsiad, koszt). Dzięki temu każdy wierzchołek może mieć wiele połączeń z innymi, z różnymi kosztami przejścia.</w:t>
+      </w:r>
+    </w:p>
+    <w:p>
+      <w:pPr>
+        <w:ind w:left="360"/>
+        <w:rPr>
+          <w:rFonts w:ascii="Palatino Linotype" w:hAnsi="Palatino Linotype"/>
+          <w:sz w:val="24"/>
+          <w:szCs w:val="24"/>
+        </w:rPr>
+      </w:pPr>
+    </w:p>
+    <w:p>
+      <w:pPr>
+        <w:ind w:left="360"/>
+        <w:rPr>
+          <w:rFonts w:ascii="Palatino Linotype" w:hAnsi="Palatino Linotype"/>
+          <w:sz w:val="24"/>
+          <w:szCs w:val="24"/>
+        </w:rPr>
+      </w:pPr>
+      <w:r>
+        <w:rPr>
+          <w:rFonts w:ascii="Palatino Linotype" w:hAnsi="Palatino Linotype"/>
+          <w:sz w:val="24"/>
+          <w:szCs w:val="24"/>
+        </w:rPr>
+        <w:t>W celu znalezienia najlepszej ścieżki wykorzystywany jest algorytm przeszukiwania w głąb (DFS) z mechanizmem cofania (</w:t>
+      </w:r>
+      <w:proofErr w:type="spellStart"/>
+      <w:r>
+        <w:rPr>
+          <w:rFonts w:ascii="Palatino Linotype" w:hAnsi="Palatino Linotype"/>
+          <w:sz w:val="24"/>
+          <w:szCs w:val="24"/>
+        </w:rPr>
+        <w:t>backtracking</w:t>
+      </w:r>
+      <w:proofErr w:type="spellEnd"/>
+      <w:r>
+        <w:rPr>
+          <w:rFonts w:ascii="Palatino Linotype" w:hAnsi="Palatino Linotype"/>
+          <w:sz w:val="24"/>
+          <w:szCs w:val="24"/>
+        </w:rPr>
+        <w:t xml:space="preserve">). Funkcja śledzi bieżącą ścieżkę w zmiennej </w:t>
+      </w:r>
+      <w:proofErr w:type="spellStart"/>
+      <w:r>
+        <w:rPr>
+          <w:rFonts w:ascii="Palatino Linotype" w:hAnsi="Palatino Linotype"/>
+          <w:sz w:val="24"/>
+          <w:szCs w:val="24"/>
+        </w:rPr>
+        <w:t>path</w:t>
+      </w:r>
+      <w:proofErr w:type="spellEnd"/>
+      <w:r>
+        <w:rPr>
+          <w:rFonts w:ascii="Palatino Linotype" w:hAnsi="Palatino Linotype"/>
+          <w:sz w:val="24"/>
+          <w:szCs w:val="24"/>
+        </w:rPr>
+        <w:t xml:space="preserve">, odwiedzone wierzchołki w liście </w:t>
+      </w:r>
+      <w:proofErr w:type="spellStart"/>
+      <w:r>
+        <w:rPr>
+          <w:rFonts w:ascii="Palatino Linotype" w:hAnsi="Palatino Linotype"/>
+          <w:sz w:val="24"/>
+          <w:szCs w:val="24"/>
+        </w:rPr>
+        <w:t>visited</w:t>
+      </w:r>
+      <w:proofErr w:type="spellEnd"/>
+      <w:r>
+        <w:rPr>
+          <w:rFonts w:ascii="Palatino Linotype" w:hAnsi="Palatino Linotype"/>
+          <w:sz w:val="24"/>
+          <w:szCs w:val="24"/>
+        </w:rPr>
+        <w:t>, oraz aktualizuje informacje o najlepszej dotychczasowej ścieżce (</w:t>
+      </w:r>
+      <w:proofErr w:type="spellStart"/>
+      <w:r>
+        <w:rPr>
+          <w:rFonts w:ascii="Palatino Linotype" w:hAnsi="Palatino Linotype"/>
+          <w:sz w:val="24"/>
+          <w:szCs w:val="24"/>
+        </w:rPr>
+        <w:t>best_path</w:t>
+      </w:r>
+      <w:proofErr w:type="spellEnd"/>
+      <w:r>
+        <w:rPr>
+          <w:rFonts w:ascii="Palatino Linotype" w:hAnsi="Palatino Linotype"/>
+          <w:sz w:val="24"/>
+          <w:szCs w:val="24"/>
+        </w:rPr>
+        <w:t xml:space="preserve">, </w:t>
+      </w:r>
+      <w:proofErr w:type="spellStart"/>
+      <w:r>
+        <w:rPr>
+          <w:rFonts w:ascii="Palatino Linotype" w:hAnsi="Palatino Linotype"/>
+          <w:sz w:val="24"/>
+          <w:szCs w:val="24"/>
+        </w:rPr>
+        <w:t>best_count</w:t>
+      </w:r>
+      <w:proofErr w:type="spellEnd"/>
+      <w:r>
+        <w:rPr>
+          <w:rFonts w:ascii="Palatino Linotype" w:hAnsi="Palatino Linotype"/>
+          <w:sz w:val="24"/>
+          <w:szCs w:val="24"/>
+        </w:rPr>
+        <w:t xml:space="preserve"> i </w:t>
+      </w:r>
+      <w:proofErr w:type="spellStart"/>
+      <w:r>
+        <w:rPr>
+          <w:rFonts w:ascii="Palatino Linotype" w:hAnsi="Palatino Linotype"/>
+          <w:sz w:val="24"/>
+          <w:szCs w:val="24"/>
+        </w:rPr>
+        <w:t>best_cost</w:t>
+      </w:r>
+      <w:proofErr w:type="spellEnd"/>
+      <w:r>
+        <w:rPr>
+          <w:rFonts w:ascii="Palatino Linotype" w:hAnsi="Palatino Linotype"/>
+          <w:sz w:val="24"/>
+          <w:szCs w:val="24"/>
+        </w:rPr>
+        <w:t xml:space="preserve">). Dla każdego wierzchołka DFS sprawdza wszystkich sąsiadów. Jeśli sąsiad nie został jeszcze odwiedzony, a koszt dotarcia do niego nie przekracza limitu czasu, funkcja przechodzi do tego wierzchołka i kontynuuje rekurencję. Po zakończeniu eksploracji danego sąsiada następuje cofnięcie – usunięcie go z bieżącej ścieżki i oznaczenie jako nieodwiedzonego. Mechanizm </w:t>
+      </w:r>
+      <w:proofErr w:type="spellStart"/>
+      <w:r>
+        <w:rPr>
+          <w:rFonts w:ascii="Palatino Linotype" w:hAnsi="Palatino Linotype"/>
+          <w:sz w:val="24"/>
+          <w:szCs w:val="24"/>
+        </w:rPr>
+        <w:t>backtrackingu</w:t>
+      </w:r>
+      <w:proofErr w:type="spellEnd"/>
+      <w:r>
+        <w:rPr>
+          <w:rFonts w:ascii="Palatino Linotype" w:hAnsi="Palatino Linotype"/>
+          <w:sz w:val="24"/>
+          <w:szCs w:val="24"/>
+        </w:rPr>
+        <w:t xml:space="preserve"> jest kluczowy – umożliwia eksplorację wszystkich możliwych ścieżek bez powtarzania wierzchołków w jednej trasie.</w:t>
+      </w:r>
+    </w:p>
+    <w:p>
+      <w:pPr>
+        <w:ind w:left="360"/>
+        <w:rPr>
+          <w:rFonts w:ascii="Palatino Linotype" w:hAnsi="Palatino Linotype"/>
+          <w:sz w:val="24"/>
+          <w:szCs w:val="24"/>
+        </w:rPr>
+      </w:pPr>
+    </w:p>
+    <w:p>
+      <w:pPr>
+        <w:ind w:left="360"/>
+        <w:rPr>
+          <w:rFonts w:ascii="Palatino Linotype" w:hAnsi="Palatino Linotype"/>
+          <w:sz w:val="24"/>
+          <w:szCs w:val="24"/>
+        </w:rPr>
+      </w:pPr>
+      <w:r>
+        <w:rPr>
+          <w:rFonts w:ascii="Palatino Linotype" w:hAnsi="Palatino Linotype"/>
+          <w:sz w:val="24"/>
+          <w:szCs w:val="24"/>
+        </w:rPr>
+        <w:t xml:space="preserve">Każde wywołanie DFS posiada własną pętlę for, która iteruje po sąsiadach bieżącego wierzchołka. </w:t>
+      </w:r>
+      <w:proofErr w:type="spellStart"/>
+      <w:r>
+        <w:rPr>
+          <w:rFonts w:ascii="Palatino Linotype" w:hAnsi="Palatino Linotype"/>
+          <w:sz w:val="24"/>
+          <w:szCs w:val="24"/>
+        </w:rPr>
+        <w:t>Python</w:t>
+      </w:r>
+      <w:proofErr w:type="spellEnd"/>
+      <w:r>
+        <w:rPr>
+          <w:rFonts w:ascii="Palatino Linotype" w:hAnsi="Palatino Linotype"/>
+          <w:sz w:val="24"/>
+          <w:szCs w:val="24"/>
+        </w:rPr>
+        <w:t xml:space="preserve"> zapamiętuje pozycję w tej pętli w trakcie rekurencji, więc po powrocie do wcześniejszego poziomu DFS, algorytm kontynuuje iterację od kolejnego sąsiada, zamiast zaczynać od początku. Podczas przeszukiwania, gdy zostanie odnaleziona ścieżka odwiedzająca więcej wierzchołków niż dotychczasowa najlepsza (lub taką samą liczbę przy niższym koszcie), informacje o najlepszej ścieżce są aktualizowane. Po zakończeniu działania algorytmu wypisywana jest najlepsza znaleziona ścieżka, liczba odwiedzonych wierzchołków oraz całkowity koszt czasowy.</w:t>
+      </w:r>
+    </w:p>
+    <w:p>
+      <w:pPr>
+        <w:ind w:left="360"/>
+        <w:rPr>
+          <w:rFonts w:ascii="Palatino Linotype" w:hAnsi="Palatino Linotype"/>
+          <w:sz w:val="24"/>
+          <w:szCs w:val="24"/>
+        </w:rPr>
+      </w:pPr>
+    </w:p>
+    <w:p>
+      <w:pPr>
+        <w:ind w:left="360"/>
+        <w:rPr>
+          <w:rFonts w:ascii="Palatino Linotype" w:hAnsi="Palatino Linotype"/>
+          <w:sz w:val="24"/>
+          <w:szCs w:val="24"/>
+        </w:rPr>
+      </w:pPr>
+      <w:r>
+        <w:rPr>
+          <w:rFonts w:ascii="Palatino Linotype" w:hAnsi="Palatino Linotype"/>
+          <w:sz w:val="24"/>
+          <w:szCs w:val="24"/>
+        </w:rPr>
+        <w:t>Takie podejście pozwala na efektywne przeszukanie całego grafu z użyciem DFS, korzystając z listy sąsiedztwa i rekurencji. Dzięki ograniczeniu odwiedzin do unikalnych wierzchołków oraz ścisłej kontroli kosztu czasowego, algorytm gwarantuje poprawne i pełne znalezienie najdłuższej możliwej ścieżki w zadanym limicie.</w:t>
+      </w:r>
+    </w:p>
+    <w:p>
+      <w:pPr>
+        <w:ind w:left="360"/>
+      </w:pPr>
+    </w:p>
+    <w:p>
+      <w:pPr>
+        <w:pStyle w:val="Nagwek1"/>
+        <w:numPr>
+          <w:ilvl w:val="0"/>
+          <w:numId w:val="28"/>
+        </w:numPr>
+      </w:pPr>
+      <w:r>
+        <w:lastRenderedPageBreak/>
         <w:t>Instrukcja</w:t>
       </w:r>
       <w:bookmarkEnd w:id="2"/>
@@ -1117,85 +1868,75 @@
         <w:jc w:val="both"/>
         <w:rPr>
           <w:rFonts w:ascii="Palatino Linotype" w:hAnsi="Palatino Linotype"/>
-        </w:rPr>
-      </w:pPr>
-      <w:r>
-        <w:rPr>
-          <w:rFonts w:ascii="Palatino Linotype" w:hAnsi="Palatino Linotype"/>
-        </w:rPr>
-        <w:t>Program realizujący podany algorytm został utworzony w języku Python, wersja jaką trzeba mieć zainstalowaną na komputerze to 3.8 i wyższe. W jednym folderze powinny się znaleźć plik „</w:t>
-      </w:r>
-      <w:r>
-        <w:rPr>
-          <w:rFonts w:ascii="Palatino Linotype" w:hAnsi="Palatino Linotype"/>
-        </w:rPr>
-        <w:t>most_nodes_algorithm</w:t>
-      </w:r>
-      <w:r>
-        <w:rPr>
-          <w:rFonts w:ascii="Palatino Linotype" w:hAnsi="Palatino Linotype"/>
-        </w:rPr>
-        <w:t>.exe”, który uruchomi nasz program oraz plik „graph_values.txt” gdzie znajduje się nasz graf</w:t>
-      </w:r>
-      <w:r>
-        <w:rPr>
-          <w:rFonts w:ascii="Palatino Linotype" w:hAnsi="Palatino Linotype"/>
+          <w:sz w:val="24"/>
+          <w:szCs w:val="24"/>
+        </w:rPr>
+      </w:pPr>
+      <w:r>
+        <w:rPr>
+          <w:rFonts w:ascii="Palatino Linotype" w:hAnsi="Palatino Linotype"/>
+          <w:sz w:val="24"/>
+          <w:szCs w:val="24"/>
+        </w:rPr>
+        <w:t>W</w:t>
+      </w:r>
+      <w:r>
+        <w:rPr>
+          <w:rFonts w:ascii="Palatino Linotype" w:hAnsi="Palatino Linotype"/>
+          <w:sz w:val="24"/>
+          <w:szCs w:val="24"/>
+        </w:rPr>
+        <w:t xml:space="preserve">ersja </w:t>
+      </w:r>
+      <w:proofErr w:type="spellStart"/>
+      <w:r>
+        <w:rPr>
+          <w:rFonts w:ascii="Palatino Linotype" w:hAnsi="Palatino Linotype"/>
+          <w:sz w:val="24"/>
+          <w:szCs w:val="24"/>
+        </w:rPr>
+        <w:t>Pythona</w:t>
+      </w:r>
+      <w:proofErr w:type="spellEnd"/>
+      <w:r>
+        <w:rPr>
+          <w:rFonts w:ascii="Palatino Linotype" w:hAnsi="Palatino Linotype"/>
+          <w:sz w:val="24"/>
+          <w:szCs w:val="24"/>
         </w:rPr>
         <w:t xml:space="preserve"> </w:t>
       </w:r>
       <w:r>
         <w:rPr>
           <w:rFonts w:ascii="Palatino Linotype" w:hAnsi="Palatino Linotype"/>
-        </w:rPr>
-        <w:t xml:space="preserve"> który sprawdza działanie algorytmu. Format pliku .txt to </w:t>
-      </w:r>
-      <w:r>
-        <w:rPr>
-          <w:rFonts w:ascii="Palatino Linotype" w:hAnsi="Palatino Linotype"/>
-        </w:rPr>
-        <w:t xml:space="preserve">definicja limitu czasu, miejsce z którego zaczynamy trasę oraz </w:t>
-      </w:r>
-      <w:r>
-        <w:rPr>
-          <w:rFonts w:ascii="Palatino Linotype" w:hAnsi="Palatino Linotype"/>
-        </w:rPr>
-        <w:t>tablica dwuwymiarowa</w:t>
-      </w:r>
-      <w:r>
-        <w:rPr>
-          <w:rFonts w:ascii="Palatino Linotype" w:hAnsi="Palatino Linotype"/>
-        </w:rPr>
-        <w:t xml:space="preserve"> (max. 20x20)</w:t>
-      </w:r>
-      <w:r>
-        <w:rPr>
-          <w:rFonts w:ascii="Palatino Linotype" w:hAnsi="Palatino Linotype"/>
-        </w:rPr>
-        <w:t>, gdzie kolumny i wiersze to wierzchołki, a wartoś</w:t>
-      </w:r>
-      <w:r>
-        <w:rPr>
-          <w:rFonts w:ascii="Palatino Linotype" w:hAnsi="Palatino Linotype"/>
-        </w:rPr>
-        <w:t>c</w:t>
-      </w:r>
-      <w:r>
-        <w:rPr>
-          <w:rFonts w:ascii="Palatino Linotype" w:hAnsi="Palatino Linotype"/>
-        </w:rPr>
-        <w:t>i to czas przejścia między poszczególnymi punktami.</w:t>
-      </w:r>
-      <w:r>
-        <w:rPr>
-          <w:rFonts w:ascii="Palatino Linotype" w:hAnsi="Palatino Linotype"/>
-        </w:rPr>
-        <w:t xml:space="preserve"> </w:t>
-      </w:r>
-      <w:r>
-        <w:rPr>
-          <w:rFonts w:ascii="Palatino Linotype" w:hAnsi="Palatino Linotype"/>
-        </w:rPr>
-        <w:t>Poniżej przykładowa struktura pliku:</w:t>
+          <w:sz w:val="24"/>
+          <w:szCs w:val="24"/>
+        </w:rPr>
+        <w:t>jaką trzeba mieć zainstalowaną na komputerze to 3.8 i wyższe. W jednym folderze powinny się znaleźć plik „most_nodes_algorithm.exe”, który uruchomi nasz program oraz plik „graph_values.txt” gdzie znajduje się</w:t>
+      </w:r>
+      <w:r>
+        <w:rPr>
+          <w:rFonts w:ascii="Palatino Linotype" w:hAnsi="Palatino Linotype"/>
+          <w:sz w:val="24"/>
+          <w:szCs w:val="24"/>
+        </w:rPr>
+        <w:t xml:space="preserve"> opis naszego grafu</w:t>
+      </w:r>
+      <w:r>
+        <w:rPr>
+          <w:rFonts w:ascii="Palatino Linotype" w:hAnsi="Palatino Linotype"/>
+          <w:sz w:val="24"/>
+          <w:szCs w:val="24"/>
+        </w:rPr>
+        <w:t>. Format pliku .txt to</w:t>
+      </w:r>
+      <w:r>
+        <w:rPr>
+          <w:rFonts w:ascii="Palatino Linotype" w:hAnsi="Palatino Linotype"/>
+          <w:sz w:val="24"/>
+          <w:szCs w:val="24"/>
+        </w:rPr>
+        <w:t>:</w:t>
       </w:r>
     </w:p>
     <w:p>
@@ -1204,13 +1945,65 @@
         <w:jc w:val="both"/>
         <w:rPr>
           <w:rFonts w:ascii="Palatino Linotype" w:hAnsi="Palatino Linotype"/>
-        </w:rPr>
-      </w:pPr>
-      <w:r>
-        <w:rPr>
-          <w:rFonts w:ascii="Palatino Linotype" w:hAnsi="Palatino Linotype"/>
-        </w:rPr>
-        <w:t>Defined Time: 100</w:t>
+          <w:sz w:val="24"/>
+          <w:szCs w:val="24"/>
+        </w:rPr>
+      </w:pPr>
+      <w:r>
+        <w:rPr>
+          <w:rFonts w:ascii="Palatino Linotype" w:hAnsi="Palatino Linotype"/>
+          <w:sz w:val="24"/>
+          <w:szCs w:val="24"/>
+        </w:rPr>
+        <w:t>D</w:t>
+      </w:r>
+      <w:r>
+        <w:rPr>
+          <w:rFonts w:ascii="Palatino Linotype" w:hAnsi="Palatino Linotype"/>
+          <w:sz w:val="24"/>
+          <w:szCs w:val="24"/>
+        </w:rPr>
+        <w:t xml:space="preserve">efinicja limitu czasu, miejsce z którego zaczynamy trasę oraz </w:t>
+      </w:r>
+      <w:r>
+        <w:rPr>
+          <w:rFonts w:ascii="Palatino Linotype" w:hAnsi="Palatino Linotype"/>
+          <w:sz w:val="24"/>
+          <w:szCs w:val="24"/>
+        </w:rPr>
+        <w:t>tablica dwuwymiarowa, gdzie kolumny i wiersze to wierzchołki, a wartoś</w:t>
+      </w:r>
+      <w:r>
+        <w:rPr>
+          <w:rFonts w:ascii="Palatino Linotype" w:hAnsi="Palatino Linotype"/>
+          <w:sz w:val="24"/>
+          <w:szCs w:val="24"/>
+        </w:rPr>
+        <w:t>c</w:t>
+      </w:r>
+      <w:r>
+        <w:rPr>
+          <w:rFonts w:ascii="Palatino Linotype" w:hAnsi="Palatino Linotype"/>
+          <w:sz w:val="24"/>
+          <w:szCs w:val="24"/>
+        </w:rPr>
+        <w:t>i to czas przejścia między poszczególnymi punktami.</w:t>
+      </w:r>
+      <w:r>
+        <w:rPr>
+          <w:rFonts w:ascii="Palatino Linotype" w:hAnsi="Palatino Linotype"/>
+          <w:sz w:val="24"/>
+          <w:szCs w:val="24"/>
+        </w:rPr>
+        <w:t xml:space="preserve"> </w:t>
+      </w:r>
+      <w:r>
+        <w:rPr>
+          <w:rFonts w:ascii="Palatino Linotype" w:hAnsi="Palatino Linotype"/>
+          <w:sz w:val="24"/>
+          <w:szCs w:val="24"/>
+        </w:rPr>
+        <w:t>Poniżej przykładowa struktura pliku:</w:t>
       </w:r>
     </w:p>
     <w:p>
@@ -1219,17 +2012,98 @@
         <w:jc w:val="both"/>
         <w:rPr>
           <w:rFonts w:ascii="Palatino Linotype" w:hAnsi="Palatino Linotype"/>
-        </w:rPr>
-      </w:pPr>
-      <w:r>
-        <w:rPr>
-          <w:rFonts w:ascii="Palatino Linotype" w:hAnsi="Palatino Linotype"/>
-        </w:rPr>
-        <w:t>Which node is the start: 1</w:t>
-      </w:r>
+          <w:sz w:val="24"/>
+          <w:szCs w:val="24"/>
+        </w:rPr>
+      </w:pPr>
     </w:p>
     <w:p>
       <w:pPr>
+        <w:ind w:left="360"/>
+        <w:jc w:val="both"/>
+        <w:rPr>
+          <w:rFonts w:ascii="Palatino Linotype" w:hAnsi="Palatino Linotype"/>
+          <w:sz w:val="24"/>
+          <w:szCs w:val="24"/>
+        </w:rPr>
+      </w:pPr>
+    </w:p>
+    <w:p>
+      <w:pPr>
+        <w:ind w:left="360"/>
+        <w:jc w:val="both"/>
+        <w:rPr>
+          <w:rFonts w:ascii="Palatino Linotype" w:hAnsi="Palatino Linotype"/>
+        </w:rPr>
+      </w:pPr>
+      <w:proofErr w:type="spellStart"/>
+      <w:r>
+        <w:rPr>
+          <w:rFonts w:ascii="Palatino Linotype" w:hAnsi="Palatino Linotype"/>
+        </w:rPr>
+        <w:t>Defined</w:t>
+      </w:r>
+      <w:proofErr w:type="spellEnd"/>
+      <w:r>
+        <w:rPr>
+          <w:rFonts w:ascii="Palatino Linotype" w:hAnsi="Palatino Linotype"/>
+        </w:rPr>
+        <w:t xml:space="preserve"> Time: 100</w:t>
+      </w:r>
+    </w:p>
+    <w:p>
+      <w:pPr>
+        <w:ind w:left="360"/>
+        <w:jc w:val="both"/>
+        <w:rPr>
+          <w:rFonts w:ascii="Palatino Linotype" w:hAnsi="Palatino Linotype"/>
+        </w:rPr>
+      </w:pPr>
+      <w:proofErr w:type="spellStart"/>
+      <w:r>
+        <w:rPr>
+          <w:rFonts w:ascii="Palatino Linotype" w:hAnsi="Palatino Linotype"/>
+        </w:rPr>
+        <w:t>Which</w:t>
+      </w:r>
+      <w:proofErr w:type="spellEnd"/>
+      <w:r>
+        <w:rPr>
+          <w:rFonts w:ascii="Palatino Linotype" w:hAnsi="Palatino Linotype"/>
+        </w:rPr>
+        <w:t xml:space="preserve"> </w:t>
+      </w:r>
+      <w:proofErr w:type="spellStart"/>
+      <w:r>
+        <w:rPr>
+          <w:rFonts w:ascii="Palatino Linotype" w:hAnsi="Palatino Linotype"/>
+        </w:rPr>
+        <w:t>node</w:t>
+      </w:r>
+      <w:proofErr w:type="spellEnd"/>
+      <w:r>
+        <w:rPr>
+          <w:rFonts w:ascii="Palatino Linotype" w:hAnsi="Palatino Linotype"/>
+        </w:rPr>
+        <w:t xml:space="preserve"> </w:t>
+      </w:r>
+      <w:proofErr w:type="spellStart"/>
+      <w:r>
+        <w:rPr>
+          <w:rFonts w:ascii="Palatino Linotype" w:hAnsi="Palatino Linotype"/>
+        </w:rPr>
+        <w:t>is</w:t>
+      </w:r>
+      <w:proofErr w:type="spellEnd"/>
+      <w:r>
+        <w:rPr>
+          <w:rFonts w:ascii="Palatino Linotype" w:hAnsi="Palatino Linotype"/>
+        </w:rPr>
+        <w:t xml:space="preserve"> the start: 1</w:t>
+      </w:r>
+    </w:p>
+    <w:p>
+      <w:pPr>
         <w:ind w:left="360" w:firstLine="360"/>
         <w:jc w:val="both"/>
         <w:rPr>
@@ -2331,21 +3205,10 @@
         <w:jc w:val="both"/>
         <w:rPr>
           <w:rFonts w:ascii="Palatino Linotype" w:hAnsi="Palatino Linotype"/>
-        </w:rPr>
-      </w:pPr>
-      <w:r>
-        <w:rPr>
-          <w:rFonts w:ascii="Palatino Linotype" w:hAnsi="Palatino Linotype"/>
-        </w:rPr>
-        <w:lastRenderedPageBreak/>
-        <w:t xml:space="preserve">Dla zobrazowania, </w:t>
-      </w:r>
-      <w:r>
-        <w:rPr>
-          <w:rFonts w:ascii="Palatino Linotype" w:hAnsi="Palatino Linotype"/>
-        </w:rPr>
-        <w:t>czas który mamy do dyspozycji to 100 jednostek, zaczynamy od punktu [1, 1] i dostanie się do punktu numer 3 z punktu o numerze 2 zajmie nam 42 jednostki czasu. Jako rezultat naszego programu otrzymamy w oknie konsoli wybraną trasę zawierającą najwięcej odwiedzonych wierzchołków oraz wykorzystany czas:</w:t>
-      </w:r>
+          <w:sz w:val="24"/>
+          <w:szCs w:val="24"/>
+        </w:rPr>
+      </w:pPr>
     </w:p>
     <w:p>
       <w:pPr>
@@ -2353,12 +3216,114 @@
         <w:jc w:val="both"/>
         <w:rPr>
           <w:rFonts w:ascii="Palatino Linotype" w:hAnsi="Palatino Linotype"/>
+          <w:sz w:val="24"/>
+          <w:szCs w:val="24"/>
         </w:rPr>
       </w:pPr>
     </w:p>
     <w:p>
       <w:pPr>
         <w:ind w:left="360"/>
+        <w:jc w:val="both"/>
+        <w:rPr>
+          <w:rFonts w:ascii="Palatino Linotype" w:hAnsi="Palatino Linotype"/>
+          <w:sz w:val="24"/>
+          <w:szCs w:val="24"/>
+        </w:rPr>
+      </w:pPr>
+      <w:r>
+        <w:rPr>
+          <w:rFonts w:ascii="Palatino Linotype" w:hAnsi="Palatino Linotype"/>
+          <w:sz w:val="24"/>
+          <w:szCs w:val="24"/>
+        </w:rPr>
+        <w:t xml:space="preserve">Dla zobrazowania, </w:t>
+      </w:r>
+      <w:r>
+        <w:rPr>
+          <w:rFonts w:ascii="Palatino Linotype" w:hAnsi="Palatino Linotype"/>
+          <w:sz w:val="24"/>
+          <w:szCs w:val="24"/>
+        </w:rPr>
+        <w:t>czas który mamy do dyspozycji to 100 jednostek, zaczynamy od punktu [1, 1]</w:t>
+      </w:r>
+      <w:r>
+        <w:rPr>
+          <w:rFonts w:ascii="Palatino Linotype" w:hAnsi="Palatino Linotype"/>
+          <w:sz w:val="24"/>
+          <w:szCs w:val="24"/>
+        </w:rPr>
+        <w:t xml:space="preserve">, gdzie </w:t>
+      </w:r>
+      <w:r>
+        <w:rPr>
+          <w:rFonts w:ascii="Palatino Linotype" w:hAnsi="Palatino Linotype"/>
+          <w:sz w:val="24"/>
+          <w:szCs w:val="24"/>
+        </w:rPr>
+        <w:t xml:space="preserve">dostanie się do punktu numer 3 z punktu o numerze 2 zajmie nam 42 jednostki czasu. Jako rezultat </w:t>
+      </w:r>
+      <w:r>
+        <w:rPr>
+          <w:rFonts w:ascii="Palatino Linotype" w:hAnsi="Palatino Linotype"/>
+          <w:sz w:val="24"/>
+          <w:szCs w:val="24"/>
+        </w:rPr>
+        <w:t xml:space="preserve"> o</w:t>
+      </w:r>
+      <w:r>
+        <w:rPr>
+          <w:rFonts w:ascii="Palatino Linotype" w:hAnsi="Palatino Linotype"/>
+          <w:sz w:val="24"/>
+          <w:szCs w:val="24"/>
+        </w:rPr>
+        <w:t>trzymamy w oknie konsoli</w:t>
+      </w:r>
+      <w:r>
+        <w:rPr>
+          <w:rFonts w:ascii="Palatino Linotype" w:hAnsi="Palatino Linotype"/>
+          <w:sz w:val="24"/>
+          <w:szCs w:val="24"/>
+        </w:rPr>
+        <w:t xml:space="preserve"> tak jak przedstawiono to na Rys 2.</w:t>
+      </w:r>
+      <w:r>
+        <w:rPr>
+          <w:rFonts w:ascii="Palatino Linotype" w:hAnsi="Palatino Linotype"/>
+          <w:sz w:val="24"/>
+          <w:szCs w:val="24"/>
+        </w:rPr>
+        <w:t xml:space="preserve"> </w:t>
+      </w:r>
+      <w:r>
+        <w:rPr>
+          <w:rFonts w:ascii="Palatino Linotype" w:hAnsi="Palatino Linotype"/>
+          <w:sz w:val="24"/>
+          <w:szCs w:val="24"/>
+        </w:rPr>
+        <w:t xml:space="preserve">znalezioną </w:t>
+      </w:r>
+      <w:r>
+        <w:rPr>
+          <w:rFonts w:ascii="Palatino Linotype" w:hAnsi="Palatino Linotype"/>
+          <w:sz w:val="24"/>
+          <w:szCs w:val="24"/>
+        </w:rPr>
+        <w:t>trasę zawierającą najwięcej odwiedzonych wierzchołków oraz wykorzystany czas:</w:t>
+      </w:r>
+    </w:p>
+    <w:p>
+      <w:pPr>
+        <w:ind w:left="360"/>
+        <w:jc w:val="both"/>
+        <w:rPr>
+          <w:rFonts w:ascii="Palatino Linotype" w:hAnsi="Palatino Linotype"/>
+        </w:rPr>
+      </w:pPr>
+    </w:p>
+    <w:p>
+      <w:pPr>
+        <w:ind w:left="360"/>
         <w:jc w:val="center"/>
         <w:rPr>
           <w:rFonts w:ascii="Palatino Linotype" w:hAnsi="Palatino Linotype"/>
@@ -2367,6 +3332,7 @@
       <w:r>
         <w:rPr>
           <w:rFonts w:ascii="Palatino Linotype" w:hAnsi="Palatino Linotype"/>
+          <w:noProof/>
         </w:rPr>
         <w:drawing>
           <wp:inline distT="0" distB="0" distL="0" distR="0" wp14:anchorId="1C5172C7" wp14:editId="350F8363">
@@ -2384,7 +3350,7 @@
                     <pic:cNvPicPr/>
                   </pic:nvPicPr>
                   <pic:blipFill>
-                    <a:blip r:embed="rId12"/>
+                    <a:blip r:embed="rId13"/>
                     <a:stretch>
                       <a:fillRect/>
                     </a:stretch>
@@ -2425,7 +3391,27 @@
           <w:sz w:val="18"/>
           <w:szCs w:val="18"/>
         </w:rPr>
-        <w:t>Rys 1. Rezultat wykonania programu</w:t>
+        <w:t xml:space="preserve">Rys </w:t>
+      </w:r>
+      <w:r>
+        <w:rPr>
+          <w:rFonts w:ascii="Palatino Linotype" w:hAnsi="Palatino Linotype"/>
+          <w:i/>
+          <w:iCs/>
+          <w:sz w:val="18"/>
+          <w:szCs w:val="18"/>
+        </w:rPr>
+        <w:t>2</w:t>
+      </w:r>
+      <w:r>
+        <w:rPr>
+          <w:rFonts w:ascii="Palatino Linotype" w:hAnsi="Palatino Linotype"/>
+          <w:i/>
+          <w:iCs/>
+          <w:sz w:val="18"/>
+          <w:szCs w:val="18"/>
+        </w:rPr>
+        <w:t>. Rezultat wykonania programu</w:t>
       </w:r>
     </w:p>
     <w:p>
@@ -2450,6 +3436,7 @@
       </w:pPr>
       <w:bookmarkStart w:id="3" w:name="_Toc200835097"/>
       <w:r>
+        <w:lastRenderedPageBreak/>
         <w:t>Wnioski</w:t>
       </w:r>
       <w:bookmarkEnd w:id="3"/>
@@ -2459,24 +3446,182 @@
         <w:ind w:left="360"/>
         <w:rPr>
           <w:rFonts w:ascii="Palatino Linotype" w:hAnsi="Palatino Linotype"/>
-        </w:rPr>
-      </w:pPr>
-      <w:r>
-        <w:rPr>
-          <w:rFonts w:ascii="Palatino Linotype" w:hAnsi="Palatino Linotype"/>
-        </w:rPr>
-        <w:t>Realizacja projektu pozwoliła pogłębić umiejętności programowania w języku Python oraz zrozumienie teorii tworzenia algorytmów grafowych</w:t>
-      </w:r>
-      <w:r>
-        <w:rPr>
-          <w:rFonts w:ascii="Palatino Linotype" w:hAnsi="Palatino Linotype"/>
+          <w:sz w:val="24"/>
+          <w:szCs w:val="24"/>
+        </w:rPr>
+      </w:pPr>
+      <w:r>
+        <w:rPr>
+          <w:rFonts w:ascii="Palatino Linotype" w:hAnsi="Palatino Linotype"/>
+          <w:sz w:val="24"/>
+          <w:szCs w:val="24"/>
+        </w:rPr>
+        <w:t xml:space="preserve">Realizacja projektu pozwoliła pogłębić </w:t>
+      </w:r>
+      <w:r>
+        <w:rPr>
+          <w:rFonts w:ascii="Palatino Linotype" w:hAnsi="Palatino Linotype"/>
+          <w:sz w:val="24"/>
+          <w:szCs w:val="24"/>
+        </w:rPr>
+        <w:t>i zrozumieć teorię grafów</w:t>
+      </w:r>
+      <w:r>
+        <w:rPr>
+          <w:rFonts w:ascii="Palatino Linotype" w:hAnsi="Palatino Linotype"/>
+          <w:sz w:val="24"/>
+          <w:szCs w:val="24"/>
+        </w:rPr>
+        <w:t xml:space="preserve"> oraz jej wykorzystanie w codziennych warunkach lub opisu nawet abstrakcyjnych sytuacji. </w:t>
+      </w:r>
+      <w:r>
+        <w:rPr>
+          <w:rFonts w:ascii="Palatino Linotype" w:hAnsi="Palatino Linotype"/>
+          <w:sz w:val="24"/>
+          <w:szCs w:val="24"/>
+        </w:rPr>
+        <w:t>Z</w:t>
+      </w:r>
+      <w:r>
+        <w:rPr>
+          <w:rFonts w:ascii="Palatino Linotype" w:hAnsi="Palatino Linotype"/>
+          <w:sz w:val="24"/>
+          <w:szCs w:val="24"/>
+        </w:rPr>
+        <w:t>au</w:t>
+      </w:r>
+      <w:r>
+        <w:rPr>
+          <w:rFonts w:ascii="Palatino Linotype" w:hAnsi="Palatino Linotype"/>
+          <w:sz w:val="24"/>
+          <w:szCs w:val="24"/>
+        </w:rPr>
+        <w:t>ważono</w:t>
+      </w:r>
+      <w:r>
+        <w:rPr>
+          <w:rFonts w:ascii="Palatino Linotype" w:hAnsi="Palatino Linotype"/>
+          <w:sz w:val="24"/>
+          <w:szCs w:val="24"/>
+        </w:rPr>
+        <w:t>,</w:t>
+      </w:r>
+      <w:r>
+        <w:rPr>
+          <w:rFonts w:ascii="Palatino Linotype" w:hAnsi="Palatino Linotype"/>
+          <w:sz w:val="24"/>
+          <w:szCs w:val="24"/>
+        </w:rPr>
+        <w:t xml:space="preserve"> że </w:t>
+      </w:r>
+      <w:r>
+        <w:rPr>
+          <w:rFonts w:ascii="Palatino Linotype" w:hAnsi="Palatino Linotype"/>
+          <w:sz w:val="24"/>
+          <w:szCs w:val="24"/>
+        </w:rPr>
+        <w:t>algorytm</w:t>
+      </w:r>
+      <w:r>
+        <w:rPr>
+          <w:rFonts w:ascii="Palatino Linotype" w:hAnsi="Palatino Linotype"/>
+          <w:sz w:val="24"/>
+          <w:szCs w:val="24"/>
+        </w:rPr>
+        <w:t xml:space="preserve"> </w:t>
+      </w:r>
+      <w:r>
+        <w:rPr>
+          <w:rFonts w:ascii="Palatino Linotype" w:hAnsi="Palatino Linotype"/>
+          <w:sz w:val="24"/>
+          <w:szCs w:val="24"/>
+        </w:rPr>
+        <w:t xml:space="preserve">znalezienia </w:t>
+      </w:r>
+      <w:r>
+        <w:rPr>
+          <w:rFonts w:ascii="Palatino Linotype" w:hAnsi="Palatino Linotype"/>
+          <w:sz w:val="24"/>
+          <w:szCs w:val="24"/>
+        </w:rPr>
+        <w:t xml:space="preserve">najbardziej </w:t>
+      </w:r>
+      <w:r>
+        <w:rPr>
+          <w:rFonts w:ascii="Palatino Linotype" w:hAnsi="Palatino Linotype"/>
+          <w:sz w:val="24"/>
+          <w:szCs w:val="24"/>
+        </w:rPr>
+        <w:t>optymalnej ścieżki</w:t>
+      </w:r>
+      <w:r>
+        <w:rPr>
+          <w:rFonts w:ascii="Palatino Linotype" w:hAnsi="Palatino Linotype"/>
+          <w:sz w:val="24"/>
+          <w:szCs w:val="24"/>
+        </w:rPr>
+        <w:t xml:space="preserve"> jest</w:t>
+      </w:r>
+      <w:r>
+        <w:rPr>
+          <w:rFonts w:ascii="Palatino Linotype" w:hAnsi="Palatino Linotype"/>
+          <w:sz w:val="24"/>
+          <w:szCs w:val="24"/>
+        </w:rPr>
+        <w:t xml:space="preserve"> bardzo</w:t>
+      </w:r>
+      <w:r>
+        <w:rPr>
+          <w:rFonts w:ascii="Palatino Linotype" w:hAnsi="Palatino Linotype"/>
+          <w:sz w:val="24"/>
+          <w:szCs w:val="24"/>
+        </w:rPr>
+        <w:t xml:space="preserve"> wymagając</w:t>
+      </w:r>
+      <w:r>
+        <w:rPr>
+          <w:rFonts w:ascii="Palatino Linotype" w:hAnsi="Palatino Linotype"/>
+          <w:sz w:val="24"/>
+          <w:szCs w:val="24"/>
+        </w:rPr>
+        <w:t>y</w:t>
+      </w:r>
+      <w:r>
+        <w:rPr>
+          <w:rFonts w:ascii="Palatino Linotype" w:hAnsi="Palatino Linotype"/>
+          <w:sz w:val="24"/>
+          <w:szCs w:val="24"/>
+        </w:rPr>
+        <w:t xml:space="preserve"> obliczeniowo</w:t>
+      </w:r>
+      <w:r>
+        <w:rPr>
+          <w:rFonts w:ascii="Palatino Linotype" w:hAnsi="Palatino Linotype"/>
+          <w:sz w:val="24"/>
+          <w:szCs w:val="24"/>
+        </w:rPr>
+        <w:t xml:space="preserve"> przy wzroście wierzchołków i możliwych przejść</w:t>
+      </w:r>
+      <w:r>
+        <w:rPr>
+          <w:rFonts w:ascii="Palatino Linotype" w:hAnsi="Palatino Linotype"/>
+          <w:sz w:val="24"/>
+          <w:szCs w:val="24"/>
+        </w:rPr>
+        <w:t xml:space="preserve"> oraz znacząco wzrasta poziom skomplikowania problemu</w:t>
+      </w:r>
+      <w:r>
+        <w:rPr>
+          <w:rFonts w:ascii="Palatino Linotype" w:hAnsi="Palatino Linotype"/>
+          <w:sz w:val="24"/>
+          <w:szCs w:val="24"/>
         </w:rPr>
         <w:t>.</w:t>
       </w:r>
     </w:p>
     <w:sectPr>
-      <w:headerReference w:type="default" r:id="rId13"/>
-      <w:footerReference w:type="default" r:id="rId14"/>
+      <w:headerReference w:type="default" r:id="rId14"/>
+      <w:footerReference w:type="default" r:id="rId15"/>
       <w:pgSz w:w="11909" w:h="16834"/>
       <w:pgMar w:top="680" w:right="680" w:bottom="680" w:left="680" w:header="720" w:footer="720" w:gutter="0"/>
       <w:pgNumType w:start="1"/>
@@ -8318,30 +9463,6 @@
 </file>
 
 <file path=customXml/item1.xml><?xml version="1.0" encoding="utf-8"?>
-<b:Sources xmlns:b="http://schemas.openxmlformats.org/officeDocument/2006/bibliography" xmlns="http://schemas.openxmlformats.org/officeDocument/2006/bibliography" SelectedStyle="\IEEE2006OfficeOnline.xsl" StyleName="IEEE" Version="2006"/>
-</file>
-
-<file path=customXml/item2.xml><?xml version="1.0" encoding="utf-8"?>
-<?mso-contentType ?>
-<FormTemplates xmlns="http://schemas.microsoft.com/sharepoint/v3/contenttype/forms">
-  <Display>DocumentLibraryForm</Display>
-  <Edit>DocumentLibraryForm</Edit>
-  <New>DocumentLibraryForm</New>
-</FormTemplates>
-</file>
-
-<file path=customXml/item3.xml><?xml version="1.0" encoding="utf-8"?>
-<p:properties xmlns:p="http://schemas.microsoft.com/office/2006/metadata/properties" xmlns:xsi="http://www.w3.org/2001/XMLSchema-instance" xmlns:pc="http://schemas.microsoft.com/office/infopath/2007/PartnerControls">
-  <documentManagement>
-    <TaxCatchAll xmlns="60295684-f324-493b-9d38-a3f6e0d4ca42" xsi:nil="true"/>
-    <lcf76f155ced4ddcb4097134ff3c332f xmlns="8e9dc71b-f39d-4d74-9db7-6b9af8a8dfe0">
-      <Terms xmlns="http://schemas.microsoft.com/office/infopath/2007/PartnerControls"/>
-    </lcf76f155ced4ddcb4097134ff3c332f>
-  </documentManagement>
-</p:properties>
-</file>
-
-<file path=customXml/item4.xml><?xml version="1.0" encoding="utf-8"?>
 <ct:contentTypeSchema xmlns:ct="http://schemas.microsoft.com/office/2006/metadata/contentType" xmlns:ma="http://schemas.microsoft.com/office/2006/metadata/properties/metaAttributes" ct:_="" ma:_="" ma:contentTypeName="Dokument" ma:contentTypeID="0x0101008DFBF53F0ACC204A81AA471894AB8BEB" ma:contentTypeVersion="11" ma:contentTypeDescription="Utwórz nowy dokument." ma:contentTypeScope="" ma:versionID="b84ca62e0ebc68104135d8627be91f65">
   <xsd:schema xmlns:xsd="http://www.w3.org/2001/XMLSchema" xmlns:xs="http://www.w3.org/2001/XMLSchema" xmlns:p="http://schemas.microsoft.com/office/2006/metadata/properties" xmlns:ns2="8e9dc71b-f39d-4d74-9db7-6b9af8a8dfe0" xmlns:ns3="60295684-f324-493b-9d38-a3f6e0d4ca42" targetNamespace="http://schemas.microsoft.com/office/2006/metadata/properties" ma:root="true" ma:fieldsID="6416d7af75f172d9ac8e9086e8c0fd19" ns2:_="" ns3:_="">
     <xsd:import namespace="8e9dc71b-f39d-4d74-9db7-6b9af8a8dfe0"/>
@@ -8550,34 +9671,31 @@
 </ct:contentTypeSchema>
 </file>
 
-<file path=customXml/itemProps1.xml><?xml version="1.0" encoding="utf-8"?>
-<ds:datastoreItem xmlns:ds="http://schemas.openxmlformats.org/officeDocument/2006/customXml" ds:itemID="{0FC821B7-7DCE-4E36-B4CC-C7C5B7266C6D}">
-  <ds:schemaRefs>
-    <ds:schemaRef ds:uri="http://schemas.openxmlformats.org/officeDocument/2006/bibliography"/>
-  </ds:schemaRefs>
-</ds:datastoreItem>
+<file path=customXml/item2.xml><?xml version="1.0" encoding="utf-8"?>
+<b:Sources xmlns:b="http://schemas.openxmlformats.org/officeDocument/2006/bibliography" xmlns="http://schemas.openxmlformats.org/officeDocument/2006/bibliography" SelectedStyle="\IEEE2006OfficeOnline.xsl" StyleName="IEEE" Version="2006"/>
 </file>
 
-<file path=customXml/itemProps2.xml><?xml version="1.0" encoding="utf-8"?>
-<ds:datastoreItem xmlns:ds="http://schemas.openxmlformats.org/officeDocument/2006/customXml" ds:itemID="{98BB3DE4-11E0-4271-B2C7-A8E245850FFE}">
-  <ds:schemaRefs>
-    <ds:schemaRef ds:uri="http://schemas.microsoft.com/sharepoint/v3/contenttype/forms"/>
-  </ds:schemaRefs>
-</ds:datastoreItem>
+<file path=customXml/item3.xml><?xml version="1.0" encoding="utf-8"?>
+<?mso-contentType ?>
+<FormTemplates xmlns="http://schemas.microsoft.com/sharepoint/v3/contenttype/forms">
+  <Display>DocumentLibraryForm</Display>
+  <Edit>DocumentLibraryForm</Edit>
+  <New>DocumentLibraryForm</New>
+</FormTemplates>
 </file>
 
-<file path=customXml/itemProps3.xml><?xml version="1.0" encoding="utf-8"?>
-<ds:datastoreItem xmlns:ds="http://schemas.openxmlformats.org/officeDocument/2006/customXml" ds:itemID="{493D8C30-2839-4EB3-9265-92E8B628A0DA}">
-  <ds:schemaRefs>
-    <ds:schemaRef ds:uri="http://schemas.microsoft.com/office/2006/metadata/properties"/>
-    <ds:schemaRef ds:uri="http://schemas.microsoft.com/office/infopath/2007/PartnerControls"/>
-    <ds:schemaRef ds:uri="60295684-f324-493b-9d38-a3f6e0d4ca42"/>
-    <ds:schemaRef ds:uri="8e9dc71b-f39d-4d74-9db7-6b9af8a8dfe0"/>
-  </ds:schemaRefs>
-</ds:datastoreItem>
+<file path=customXml/item4.xml><?xml version="1.0" encoding="utf-8"?>
+<p:properties xmlns:p="http://schemas.microsoft.com/office/2006/metadata/properties" xmlns:xsi="http://www.w3.org/2001/XMLSchema-instance" xmlns:pc="http://schemas.microsoft.com/office/infopath/2007/PartnerControls">
+  <documentManagement>
+    <TaxCatchAll xmlns="60295684-f324-493b-9d38-a3f6e0d4ca42" xsi:nil="true"/>
+    <lcf76f155ced4ddcb4097134ff3c332f xmlns="8e9dc71b-f39d-4d74-9db7-6b9af8a8dfe0">
+      <Terms xmlns="http://schemas.microsoft.com/office/infopath/2007/PartnerControls"/>
+    </lcf76f155ced4ddcb4097134ff3c332f>
+  </documentManagement>
+</p:properties>
 </file>
 
-<file path=customXml/itemProps4.xml><?xml version="1.0" encoding="utf-8"?>
+<file path=customXml/itemProps1.xml><?xml version="1.0" encoding="utf-8"?>
 <ds:datastoreItem xmlns:ds="http://schemas.openxmlformats.org/officeDocument/2006/customXml" ds:itemID="{9CA7FDBB-9C12-4F94-9350-C4DB3FD32B26}">
   <ds:schemaRefs>
     <ds:schemaRef ds:uri="http://schemas.microsoft.com/office/2006/metadata/contentType"/>
@@ -8594,4 +9712,31 @@
     <ds:schemaRef ds:uri="http://schemas.microsoft.com/internal/obd"/>
   </ds:schemaRefs>
 </ds:datastoreItem>
+</file>
+
+<file path=customXml/itemProps2.xml><?xml version="1.0" encoding="utf-8"?>
+<ds:datastoreItem xmlns:ds="http://schemas.openxmlformats.org/officeDocument/2006/customXml" ds:itemID="{0FC821B7-7DCE-4E36-B4CC-C7C5B7266C6D}">
+  <ds:schemaRefs>
+    <ds:schemaRef ds:uri="http://schemas.openxmlformats.org/officeDocument/2006/bibliography"/>
+  </ds:schemaRefs>
+</ds:datastoreItem>
+</file>
+
+<file path=customXml/itemProps3.xml><?xml version="1.0" encoding="utf-8"?>
+<ds:datastoreItem xmlns:ds="http://schemas.openxmlformats.org/officeDocument/2006/customXml" ds:itemID="{98BB3DE4-11E0-4271-B2C7-A8E245850FFE}">
+  <ds:schemaRefs>
+    <ds:schemaRef ds:uri="http://schemas.microsoft.com/sharepoint/v3/contenttype/forms"/>
+  </ds:schemaRefs>
+</ds:datastoreItem>
+</file>
+
+<file path=customXml/itemProps4.xml><?xml version="1.0" encoding="utf-8"?>
+<ds:datastoreItem xmlns:ds="http://schemas.openxmlformats.org/officeDocument/2006/customXml" ds:itemID="{493D8C30-2839-4EB3-9265-92E8B628A0DA}">
+  <ds:schemaRefs>
+    <ds:schemaRef ds:uri="http://schemas.microsoft.com/office/2006/metadata/properties"/>
+    <ds:schemaRef ds:uri="http://schemas.microsoft.com/office/infopath/2007/PartnerControls"/>
+    <ds:schemaRef ds:uri="60295684-f324-493b-9d38-a3f6e0d4ca42"/>
+    <ds:schemaRef ds:uri="8e9dc71b-f39d-4d74-9db7-6b9af8a8dfe0"/>
+  </ds:schemaRefs>
+</ds:datastoreItem>
 </file>
</xml_diff>